<commit_message>
EMS Lab.01 + more screenshots, PPCT Lab.02 fix
</commit_message>
<xml_diff>
--- a/semestr.04/EMS/Lab01/Lab.01.docx
+++ b/semestr.04/EMS/Lab01/Lab.01.docx
@@ -1015,7 +1015,7 @@
           <w:szCs w:val="28"/>
           <w:lang w:val="ru-RU"/>
         </w:rPr>
-        <w:t>Изучить архитектуру однокристальной микро-ЭВМ (микроконтролл</w:t>
+        <w:t xml:space="preserve">Изучить архитектуру однокристальной микро-ЭВМ (микроконтроллера) и исследовать работу функциональных узлов устройства при выполнении машинных команд различного типа. Приобрести практические навыки составления простейших программ на языке Ассемблера </w:t>
       </w:r>
       <w:r>
         <w:rPr>
@@ -1024,7 +1024,7 @@
           <w:szCs w:val="28"/>
           <w:lang w:val="ru-RU"/>
         </w:rPr>
-        <w:t>е</w:t>
+        <w:t xml:space="preserve">и отладки </w:t>
       </w:r>
       <w:r>
         <w:rPr>
@@ -1033,79 +1033,7 @@
           <w:szCs w:val="28"/>
           <w:lang w:val="ru-RU"/>
         </w:rPr>
-        <w:t>ра) и исследовать работу функциональных узлов устройства при выполнении машинных команд различного типа. Приобрести практические навыки с</w:t>
-      </w:r>
-      <w:r>
-        <w:rPr>
-          <w:rFonts w:ascii="TimesNewRomanPS-BoldMT" w:hAnsi="TimesNewRomanPS-BoldMT" w:cs="TimesNewRomanPS-BoldMT"/>
-          <w:bCs/>
-          <w:szCs w:val="28"/>
-          <w:lang w:val="ru-RU"/>
-        </w:rPr>
-        <w:t>о</w:t>
-      </w:r>
-      <w:r>
-        <w:rPr>
-          <w:rFonts w:ascii="TimesNewRomanPS-BoldMT" w:hAnsi="TimesNewRomanPS-BoldMT" w:cs="TimesNewRomanPS-BoldMT"/>
-          <w:bCs/>
-          <w:szCs w:val="28"/>
-          <w:lang w:val="ru-RU"/>
-        </w:rPr>
-        <w:t xml:space="preserve">ставления простейших программ на языке Ассемблера </w:t>
-      </w:r>
-      <w:r>
-        <w:rPr>
-          <w:rFonts w:ascii="TimesNewRomanPS-BoldMT" w:hAnsi="TimesNewRomanPS-BoldMT" w:cs="TimesNewRomanPS-BoldMT"/>
-          <w:bCs/>
-          <w:szCs w:val="28"/>
-          <w:lang w:val="ru-RU"/>
-        </w:rPr>
-        <w:t xml:space="preserve">и отладки </w:t>
-      </w:r>
-      <w:r>
-        <w:rPr>
-          <w:rFonts w:ascii="TimesNewRomanPS-BoldMT" w:hAnsi="TimesNewRomanPS-BoldMT" w:cs="TimesNewRomanPS-BoldMT"/>
-          <w:bCs/>
-          <w:szCs w:val="28"/>
-          <w:lang w:val="ru-RU"/>
-        </w:rPr>
-        <w:t>их в сп</w:t>
-      </w:r>
-      <w:r>
-        <w:rPr>
-          <w:rFonts w:ascii="TimesNewRomanPS-BoldMT" w:hAnsi="TimesNewRomanPS-BoldMT" w:cs="TimesNewRomanPS-BoldMT"/>
-          <w:bCs/>
-          <w:szCs w:val="28"/>
-          <w:lang w:val="ru-RU"/>
-        </w:rPr>
-        <w:t>е</w:t>
-      </w:r>
-      <w:r>
-        <w:rPr>
-          <w:rFonts w:ascii="TimesNewRomanPS-BoldMT" w:hAnsi="TimesNewRomanPS-BoldMT" w:cs="TimesNewRomanPS-BoldMT"/>
-          <w:bCs/>
-          <w:szCs w:val="28"/>
-          <w:lang w:val="ru-RU"/>
-        </w:rPr>
-        <w:t>циализированной инструме</w:t>
-      </w:r>
-      <w:r>
-        <w:rPr>
-          <w:rFonts w:ascii="TimesNewRomanPS-BoldMT" w:hAnsi="TimesNewRomanPS-BoldMT" w:cs="TimesNewRomanPS-BoldMT"/>
-          <w:bCs/>
-          <w:szCs w:val="28"/>
-          <w:lang w:val="ru-RU"/>
-        </w:rPr>
-        <w:t>н</w:t>
-      </w:r>
-      <w:r>
-        <w:rPr>
-          <w:rFonts w:ascii="TimesNewRomanPS-BoldMT" w:hAnsi="TimesNewRomanPS-BoldMT" w:cs="TimesNewRomanPS-BoldMT"/>
-          <w:bCs/>
-          <w:szCs w:val="28"/>
-          <w:lang w:val="ru-RU"/>
-        </w:rPr>
-        <w:t>тальной среде</w:t>
+        <w:t>их в специализированной инструментальной среде</w:t>
       </w:r>
       <w:r>
         <w:rPr>
@@ -1123,8 +1051,6 @@
         </w:rPr>
         <w:t xml:space="preserve"> </w:t>
       </w:r>
-      <w:bookmarkStart w:id="0" w:name="_GoBack"/>
-      <w:bookmarkEnd w:id="0"/>
     </w:p>
     <w:p>
       <w:pPr>
@@ -1235,25 +1161,7 @@
           <w:sz w:val="28"/>
           <w:szCs w:val="28"/>
         </w:rPr>
-        <w:t>Изучить структуру и назначение функциональных блоков микр</w:t>
-      </w:r>
-      <w:r>
-        <w:rPr>
-          <w:rFonts w:ascii="TimesNewRomanPS-BoldMT" w:hAnsi="TimesNewRomanPS-BoldMT" w:cs="TimesNewRomanPS-BoldMT"/>
-          <w:bCs/>
-          <w:sz w:val="28"/>
-          <w:szCs w:val="28"/>
-        </w:rPr>
-        <w:t>о</w:t>
-      </w:r>
-      <w:r>
-        <w:rPr>
-          <w:rFonts w:ascii="TimesNewRomanPS-BoldMT" w:hAnsi="TimesNewRomanPS-BoldMT" w:cs="TimesNewRomanPS-BoldMT"/>
-          <w:bCs/>
-          <w:sz w:val="28"/>
-          <w:szCs w:val="28"/>
-        </w:rPr>
-        <w:t>контроллера.</w:t>
+        <w:t>Изучить структуру и назначение функциональных блоков микроконтроллера.</w:t>
       </w:r>
     </w:p>
     <w:p>
@@ -1329,25 +1237,7 @@
           <w:sz w:val="28"/>
           <w:szCs w:val="28"/>
         </w:rPr>
-        <w:t>Ознакомиться со средой программирования и отладки программ т</w:t>
-      </w:r>
-      <w:r>
-        <w:rPr>
-          <w:rFonts w:ascii="TimesNewRomanPS-BoldMT" w:hAnsi="TimesNewRomanPS-BoldMT" w:cs="TimesNewRomanPS-BoldMT"/>
-          <w:bCs/>
-          <w:sz w:val="28"/>
-          <w:szCs w:val="28"/>
-        </w:rPr>
-        <w:t>и</w:t>
-      </w:r>
-      <w:r>
-        <w:rPr>
-          <w:rFonts w:ascii="TimesNewRomanPS-BoldMT" w:hAnsi="TimesNewRomanPS-BoldMT" w:cs="TimesNewRomanPS-BoldMT"/>
-          <w:bCs/>
-          <w:sz w:val="28"/>
-          <w:szCs w:val="28"/>
-        </w:rPr>
-        <w:t xml:space="preserve">па </w:t>
+        <w:t xml:space="preserve">Ознакомиться со средой программирования и отладки программ типа </w:t>
       </w:r>
       <w:r>
         <w:rPr>
@@ -1502,25 +1392,7 @@
           <w:sz w:val="28"/>
           <w:szCs w:val="28"/>
         </w:rPr>
-        <w:t xml:space="preserve"> программу на ассемблере с</w:t>
-      </w:r>
-      <w:r>
-        <w:rPr>
-          <w:rFonts w:ascii="TimesNewRomanPS-BoldMT" w:hAnsi="TimesNewRomanPS-BoldMT" w:cs="TimesNewRomanPS-BoldMT"/>
-          <w:bCs/>
-          <w:sz w:val="28"/>
-          <w:szCs w:val="28"/>
-        </w:rPr>
-        <w:t>о</w:t>
-      </w:r>
-      <w:r>
-        <w:rPr>
-          <w:rFonts w:ascii="TimesNewRomanPS-BoldMT" w:hAnsi="TimesNewRomanPS-BoldMT" w:cs="TimesNewRomanPS-BoldMT"/>
-          <w:bCs/>
-          <w:sz w:val="28"/>
-          <w:szCs w:val="28"/>
-        </w:rPr>
-        <w:t>гласно варианту задания (Приложение А).</w:t>
+        <w:t xml:space="preserve"> программу на ассемблере согласно варианту задания (Приложение А).</w:t>
       </w:r>
     </w:p>
     <w:p>
@@ -1604,25 +1476,7 @@
           <w:sz w:val="28"/>
           <w:szCs w:val="28"/>
         </w:rPr>
-        <w:t>Запустить отладчик программы и исправить, при их наличии, си</w:t>
-      </w:r>
-      <w:r>
-        <w:rPr>
-          <w:rFonts w:ascii="TimesNewRomanPS-BoldMT" w:hAnsi="TimesNewRomanPS-BoldMT" w:cs="TimesNewRomanPS-BoldMT"/>
-          <w:bCs/>
-          <w:sz w:val="28"/>
-          <w:szCs w:val="28"/>
-        </w:rPr>
-        <w:t>н</w:t>
-      </w:r>
-      <w:r>
-        <w:rPr>
-          <w:rFonts w:ascii="TimesNewRomanPS-BoldMT" w:hAnsi="TimesNewRomanPS-BoldMT" w:cs="TimesNewRomanPS-BoldMT"/>
-          <w:bCs/>
-          <w:sz w:val="28"/>
-          <w:szCs w:val="28"/>
-        </w:rPr>
-        <w:t>таксические ошибки.</w:t>
+        <w:t>Запустить отладчик программы и исправить, при их наличии, синтаксические ошибки.</w:t>
       </w:r>
     </w:p>
     <w:p>
@@ -1650,25 +1504,7 @@
           <w:sz w:val="28"/>
           <w:szCs w:val="28"/>
         </w:rPr>
-        <w:t>Исследовать изменение содержимых рабочих регистров, указателя стека, флагов и ячеек памяти при пошаговом выполнении програ</w:t>
-      </w:r>
-      <w:r>
-        <w:rPr>
-          <w:rFonts w:ascii="TimesNewRomanPS-BoldMT" w:hAnsi="TimesNewRomanPS-BoldMT" w:cs="TimesNewRomanPS-BoldMT"/>
-          <w:bCs/>
-          <w:sz w:val="28"/>
-          <w:szCs w:val="28"/>
-        </w:rPr>
-        <w:t>м</w:t>
-      </w:r>
-      <w:r>
-        <w:rPr>
-          <w:rFonts w:ascii="TimesNewRomanPS-BoldMT" w:hAnsi="TimesNewRomanPS-BoldMT" w:cs="TimesNewRomanPS-BoldMT"/>
-          <w:bCs/>
-          <w:sz w:val="28"/>
-          <w:szCs w:val="28"/>
-        </w:rPr>
-        <w:t>мы.</w:t>
+        <w:t>Исследовать изменение содержимых рабочих регистров, указателя стека, флагов и ячеек памяти при пошаговом выполнении программы.</w:t>
       </w:r>
     </w:p>
     <w:p>
@@ -4492,6 +4328,38 @@
         </w:rPr>
         <w:t>отнимается число 2. Уменьшается количество оставшихся итераций и, если оно не достигло нуля осуществляется переход к началу следующей итерации, иначе происходит выход из подпрограммы.</w:t>
       </w:r>
+      <w:r>
+        <w:rPr>
+          <w:rFonts w:cs="Times New Roman"/>
+          <w:szCs w:val="28"/>
+          <w:lang w:val="ru-RU"/>
+        </w:rPr>
+        <w:t xml:space="preserve"> </w:t>
+      </w:r>
+      <w:r>
+        <w:rPr>
+          <w:rFonts w:cs="Times New Roman"/>
+          <w:szCs w:val="28"/>
+          <w:lang w:val="ru-RU"/>
+        </w:rPr>
+        <w:t>Пошаговое выполнение программы представлено на рисунках 1-</w:t>
+      </w:r>
+      <w:r>
+        <w:rPr>
+          <w:rFonts w:cs="Times New Roman"/>
+          <w:szCs w:val="28"/>
+          <w:lang w:val="ru-RU"/>
+        </w:rPr>
+        <w:t>7</w:t>
+      </w:r>
+      <w:r>
+        <w:rPr>
+          <w:rFonts w:cs="Times New Roman"/>
+          <w:szCs w:val="28"/>
+          <w:lang w:val="ru-RU"/>
+        </w:rPr>
+        <w:t>.</w:t>
+      </w:r>
     </w:p>
     <w:p>
       <w:pPr>
@@ -4504,381 +4372,125 @@
           <w:lang w:val="ru-RU"/>
         </w:rPr>
       </w:pPr>
-      <w:r>
-        <w:rPr>
-          <w:rFonts w:cs="Times New Roman"/>
-          <w:szCs w:val="28"/>
-          <w:lang w:val="ru-RU"/>
-        </w:rPr>
-        <w:t xml:space="preserve">Программа выполняется за 64 цикла процессора. В результате регистры </w:t>
-      </w:r>
-      <w:r>
-        <w:rPr>
-          <w:rFonts w:cs="Times New Roman"/>
-          <w:i/>
-          <w:szCs w:val="28"/>
-        </w:rPr>
-        <w:t>r</w:t>
-      </w:r>
-      <w:r>
-        <w:rPr>
-          <w:rFonts w:cs="Times New Roman"/>
-          <w:i/>
-          <w:szCs w:val="28"/>
-          <w:lang w:val="ru-RU"/>
-        </w:rPr>
-        <w:t>18</w:t>
-      </w:r>
-      <w:r>
-        <w:rPr>
-          <w:rFonts w:cs="Times New Roman"/>
-          <w:szCs w:val="28"/>
-          <w:lang w:val="ru-RU"/>
-        </w:rPr>
-        <w:t xml:space="preserve"> </w:t>
-      </w:r>
-      <w:r>
-        <w:rPr>
-          <w:rFonts w:cs="Times New Roman"/>
-          <w:szCs w:val="28"/>
-          <w:lang w:val="ru-RU"/>
-        </w:rPr>
-        <w:t xml:space="preserve">и </w:t>
-      </w:r>
-      <w:r>
-        <w:rPr>
-          <w:rFonts w:cs="Times New Roman"/>
-          <w:i/>
-          <w:szCs w:val="28"/>
-        </w:rPr>
-        <w:t>r</w:t>
-      </w:r>
-      <w:r>
-        <w:rPr>
-          <w:rFonts w:cs="Times New Roman"/>
-          <w:i/>
-          <w:szCs w:val="28"/>
-          <w:lang w:val="ru-RU"/>
-        </w:rPr>
-        <w:t>19</w:t>
-      </w:r>
-      <w:r>
-        <w:rPr>
-          <w:rFonts w:cs="Times New Roman"/>
-          <w:szCs w:val="28"/>
-          <w:lang w:val="ru-RU"/>
-        </w:rPr>
-        <w:t xml:space="preserve"> </w:t>
-      </w:r>
-      <w:r>
-        <w:rPr>
-          <w:rFonts w:cs="Times New Roman"/>
-          <w:szCs w:val="28"/>
-          <w:lang w:val="ru-RU"/>
-        </w:rPr>
-        <w:t xml:space="preserve">соответственно равны </w:t>
-      </w:r>
-      <w:r>
-        <w:rPr>
-          <w:rFonts w:cs="Times New Roman"/>
-          <w:i/>
-          <w:szCs w:val="28"/>
-          <w:lang w:val="ru-RU"/>
-        </w:rPr>
-        <w:t>0</w:t>
-      </w:r>
-      <w:r>
-        <w:rPr>
-          <w:rFonts w:cs="Times New Roman"/>
-          <w:i/>
-          <w:szCs w:val="28"/>
-        </w:rPr>
-        <w:t>x</w:t>
-      </w:r>
-      <w:r>
-        <w:rPr>
-          <w:rFonts w:cs="Times New Roman"/>
-          <w:i/>
-          <w:szCs w:val="28"/>
-          <w:lang w:val="ru-RU"/>
-        </w:rPr>
-        <w:t>14</w:t>
-      </w:r>
-      <w:r>
-        <w:rPr>
-          <w:rFonts w:cs="Times New Roman"/>
-          <w:szCs w:val="28"/>
-          <w:lang w:val="ru-RU"/>
-        </w:rPr>
-        <w:t xml:space="preserve"> </w:t>
-      </w:r>
-      <w:r>
-        <w:rPr>
-          <w:rFonts w:cs="Times New Roman"/>
-          <w:szCs w:val="28"/>
-          <w:lang w:val="ru-RU"/>
-        </w:rPr>
-        <w:t xml:space="preserve">и </w:t>
-      </w:r>
-      <w:r>
-        <w:rPr>
-          <w:rFonts w:cs="Times New Roman"/>
-          <w:i/>
-          <w:szCs w:val="28"/>
-          <w:lang w:val="ru-RU"/>
-        </w:rPr>
-        <w:t>0</w:t>
-      </w:r>
-      <w:r>
-        <w:rPr>
-          <w:rFonts w:cs="Times New Roman"/>
-          <w:i/>
-          <w:szCs w:val="28"/>
-        </w:rPr>
-        <w:t>x</w:t>
-      </w:r>
-      <w:r>
-        <w:rPr>
-          <w:rFonts w:cs="Times New Roman"/>
-          <w:i/>
-          <w:szCs w:val="28"/>
-          <w:lang w:val="ru-RU"/>
-        </w:rPr>
-        <w:t>05</w:t>
-      </w:r>
-      <w:r>
-        <w:rPr>
-          <w:rFonts w:cs="Times New Roman"/>
-          <w:szCs w:val="28"/>
-          <w:lang w:val="ru-RU"/>
-        </w:rPr>
-        <w:t xml:space="preserve">, а регистры </w:t>
-      </w:r>
-      <w:r>
-        <w:rPr>
-          <w:rFonts w:cs="Times New Roman"/>
-          <w:i/>
-          <w:szCs w:val="28"/>
-        </w:rPr>
-        <w:t>r</w:t>
-      </w:r>
-      <w:r>
-        <w:rPr>
-          <w:rFonts w:cs="Times New Roman"/>
-          <w:i/>
-          <w:szCs w:val="28"/>
-          <w:lang w:val="ru-RU"/>
-        </w:rPr>
-        <w:t>20</w:t>
-      </w:r>
-      <w:r>
-        <w:rPr>
-          <w:rFonts w:cs="Times New Roman"/>
-          <w:szCs w:val="28"/>
-          <w:lang w:val="ru-RU"/>
-        </w:rPr>
-        <w:t xml:space="preserve"> </w:t>
-      </w:r>
-      <w:r>
-        <w:rPr>
-          <w:rFonts w:cs="Times New Roman"/>
-          <w:szCs w:val="28"/>
-          <w:lang w:val="ru-RU"/>
-        </w:rPr>
-        <w:t xml:space="preserve">и </w:t>
-      </w:r>
-      <w:r>
-        <w:rPr>
-          <w:rFonts w:cs="Times New Roman"/>
-          <w:i/>
-          <w:szCs w:val="28"/>
-        </w:rPr>
-        <w:t>r</w:t>
-      </w:r>
-      <w:r>
-        <w:rPr>
-          <w:rFonts w:cs="Times New Roman"/>
-          <w:i/>
-          <w:szCs w:val="28"/>
-          <w:lang w:val="ru-RU"/>
-        </w:rPr>
-        <w:t>21</w:t>
-      </w:r>
-      <w:r>
-        <w:rPr>
-          <w:rFonts w:cs="Times New Roman"/>
-          <w:szCs w:val="28"/>
-          <w:lang w:val="ru-RU"/>
-        </w:rPr>
-        <w:t xml:space="preserve"> </w:t>
-      </w:r>
-      <w:r>
-        <w:rPr>
-          <w:rFonts w:cs="Times New Roman"/>
-          <w:szCs w:val="28"/>
-          <w:lang w:val="ru-RU"/>
-        </w:rPr>
-        <w:t xml:space="preserve">равны </w:t>
-      </w:r>
-      <w:r>
-        <w:rPr>
-          <w:rFonts w:cs="Times New Roman"/>
-          <w:i/>
-          <w:szCs w:val="28"/>
-          <w:lang w:val="ru-RU"/>
-        </w:rPr>
-        <w:t>0</w:t>
-      </w:r>
-      <w:r>
-        <w:rPr>
-          <w:rFonts w:cs="Times New Roman"/>
-          <w:i/>
-          <w:szCs w:val="28"/>
-        </w:rPr>
-        <w:t>x</w:t>
-      </w:r>
-      <w:r>
-        <w:rPr>
-          <w:rFonts w:cs="Times New Roman"/>
-          <w:i/>
-          <w:szCs w:val="28"/>
-          <w:lang w:val="ru-RU"/>
-        </w:rPr>
-        <w:t>12</w:t>
-      </w:r>
-      <w:r>
-        <w:rPr>
-          <w:rFonts w:cs="Times New Roman"/>
-          <w:szCs w:val="28"/>
-          <w:lang w:val="ru-RU"/>
-        </w:rPr>
-        <w:t xml:space="preserve"> и </w:t>
-      </w:r>
-      <w:r>
-        <w:rPr>
-          <w:rFonts w:cs="Times New Roman"/>
-          <w:i/>
-          <w:szCs w:val="28"/>
-          <w:lang w:val="ru-RU"/>
-        </w:rPr>
-        <w:t>0</w:t>
-      </w:r>
-      <w:r>
-        <w:rPr>
-          <w:rFonts w:cs="Times New Roman"/>
-          <w:i/>
-          <w:szCs w:val="28"/>
-        </w:rPr>
-        <w:t>x</w:t>
-      </w:r>
-      <w:r>
-        <w:rPr>
-          <w:rFonts w:cs="Times New Roman"/>
-          <w:i/>
-          <w:szCs w:val="28"/>
-          <w:lang w:val="ru-RU"/>
-        </w:rPr>
-        <w:t>14</w:t>
-      </w:r>
-      <w:r>
-        <w:rPr>
-          <w:rFonts w:cs="Times New Roman"/>
-          <w:szCs w:val="28"/>
-          <w:lang w:val="ru-RU"/>
-        </w:rPr>
-        <w:t>.</w:t>
-      </w:r>
-      <w:r>
-        <w:rPr>
-          <w:rFonts w:cs="Times New Roman"/>
-          <w:szCs w:val="28"/>
-          <w:lang w:val="ru-RU"/>
-        </w:rPr>
-        <w:t xml:space="preserve"> </w:t>
-      </w:r>
-      <w:r>
-        <w:rPr>
-          <w:rFonts w:cs="Times New Roman"/>
-          <w:szCs w:val="28"/>
-          <w:lang w:val="ru-RU"/>
-        </w:rPr>
-        <w:t xml:space="preserve">В стеке по адресу </w:t>
-      </w:r>
-      <w:r>
-        <w:rPr>
-          <w:rFonts w:cs="Times New Roman"/>
-          <w:i/>
-          <w:szCs w:val="28"/>
-          <w:lang w:val="ru-RU"/>
-        </w:rPr>
-        <w:t>0</w:t>
-      </w:r>
-      <w:r>
-        <w:rPr>
-          <w:rFonts w:cs="Times New Roman"/>
-          <w:i/>
-          <w:szCs w:val="28"/>
-        </w:rPr>
-        <w:t>x</w:t>
-      </w:r>
-      <w:r>
-        <w:rPr>
-          <w:rFonts w:cs="Times New Roman"/>
-          <w:i/>
-          <w:szCs w:val="28"/>
-          <w:lang w:val="ru-RU"/>
-        </w:rPr>
-        <w:t>80</w:t>
-      </w:r>
-      <w:r>
-        <w:rPr>
-          <w:rFonts w:cs="Times New Roman"/>
-          <w:szCs w:val="28"/>
-          <w:lang w:val="ru-RU"/>
-        </w:rPr>
-        <w:t xml:space="preserve"> </w:t>
-      </w:r>
-      <w:r>
-        <w:rPr>
-          <w:rFonts w:cs="Times New Roman"/>
-          <w:szCs w:val="28"/>
-          <w:lang w:val="ru-RU"/>
-        </w:rPr>
-        <w:t xml:space="preserve">хранится значение </w:t>
-      </w:r>
-      <w:r>
-        <w:rPr>
-          <w:rFonts w:cs="Times New Roman"/>
-          <w:i/>
-          <w:szCs w:val="28"/>
-          <w:lang w:val="ru-RU"/>
-        </w:rPr>
-        <w:t>0</w:t>
-      </w:r>
-      <w:r>
-        <w:rPr>
-          <w:rFonts w:cs="Times New Roman"/>
-          <w:i/>
-          <w:szCs w:val="28"/>
-        </w:rPr>
-        <w:t>x</w:t>
-      </w:r>
-      <w:r>
-        <w:rPr>
-          <w:rFonts w:cs="Times New Roman"/>
-          <w:i/>
-          <w:szCs w:val="28"/>
-          <w:lang w:val="ru-RU"/>
-        </w:rPr>
-        <w:t>14</w:t>
-      </w:r>
-      <w:r>
-        <w:rPr>
-          <w:rFonts w:cs="Times New Roman"/>
-          <w:szCs w:val="28"/>
-          <w:lang w:val="ru-RU"/>
-        </w:rPr>
-        <w:t>, а флаг нуля установлен в 1. Результат выполнения представлен на рисунке 1.</w:t>
+    </w:p>
+    <w:p>
+      <w:pPr>
+        <w:pStyle w:val="NormalWeb1"/>
+        <w:suppressAutoHyphens w:val="0"/>
+        <w:ind w:firstLine="0"/>
+        <w:rPr>
+          <w:rFonts w:cs="Times New Roman"/>
+          <w:szCs w:val="28"/>
+          <w:lang w:val="ru-RU"/>
+        </w:rPr>
+      </w:pPr>
+      <w:r>
+        <w:rPr>
+          <w:noProof/>
+          <w:lang w:val="ru-RU" w:eastAsia="ru-RU"/>
+        </w:rPr>
+        <w:drawing>
+          <wp:inline distT="0" distB="0" distL="0" distR="0">
+            <wp:extent cx="2985786" cy="3152775"/>
+            <wp:effectExtent l="0" t="0" r="5080" b="0"/>
+            <wp:docPr id="3" name="Рисунок 3" descr="http://pastexen.com/i/8GP45NqekZ.png"/>
+            <wp:cNvGraphicFramePr>
+              <a:graphicFrameLocks xmlns:a="http://schemas.openxmlformats.org/drawingml/2006/main" noChangeAspect="1"/>
+            </wp:cNvGraphicFramePr>
+            <a:graphic xmlns:a="http://schemas.openxmlformats.org/drawingml/2006/main">
+              <a:graphicData uri="http://schemas.openxmlformats.org/drawingml/2006/picture">
+                <pic:pic xmlns:pic="http://schemas.openxmlformats.org/drawingml/2006/picture">
+                  <pic:nvPicPr>
+                    <pic:cNvPr id="0" name="Picture 6" descr="http://pastexen.com/i/8GP45NqekZ.png"/>
+                    <pic:cNvPicPr>
+                      <a:picLocks noChangeAspect="1" noChangeArrowheads="1"/>
+                    </pic:cNvPicPr>
+                  </pic:nvPicPr>
+                  <pic:blipFill>
+                    <a:blip r:embed="rId7">
+                      <a:extLst>
+                        <a:ext uri="{28A0092B-C50C-407E-A947-70E740481C1C}">
+                          <a14:useLocalDpi xmlns:a14="http://schemas.microsoft.com/office/drawing/2010/main" val="0"/>
+                        </a:ext>
+                      </a:extLst>
+                    </a:blip>
+                    <a:srcRect/>
+                    <a:stretch>
+                      <a:fillRect/>
+                    </a:stretch>
+                  </pic:blipFill>
+                  <pic:spPr bwMode="auto">
+                    <a:xfrm>
+                      <a:off x="0" y="0"/>
+                      <a:ext cx="2997259" cy="3164890"/>
+                    </a:xfrm>
+                    <a:prstGeom prst="rect">
+                      <a:avLst/>
+                    </a:prstGeom>
+                    <a:noFill/>
+                    <a:ln>
+                      <a:noFill/>
+                    </a:ln>
+                  </pic:spPr>
+                </pic:pic>
+              </a:graphicData>
+            </a:graphic>
+          </wp:inline>
+        </w:drawing>
+      </w:r>
+      <w:r>
+        <w:rPr>
+          <w:noProof/>
+          <w:lang w:val="ru-RU" w:eastAsia="ru-RU"/>
+        </w:rPr>
+        <w:drawing>
+          <wp:inline distT="0" distB="0" distL="0" distR="0">
+            <wp:extent cx="2864571" cy="3133725"/>
+            <wp:effectExtent l="0" t="0" r="0" b="0"/>
+            <wp:docPr id="4" name="Рисунок 4" descr="http://pastexen.com/i/1dUgevAHty.png"/>
+            <wp:cNvGraphicFramePr>
+              <a:graphicFrameLocks xmlns:a="http://schemas.openxmlformats.org/drawingml/2006/main" noChangeAspect="1"/>
+            </wp:cNvGraphicFramePr>
+            <a:graphic xmlns:a="http://schemas.openxmlformats.org/drawingml/2006/main">
+              <a:graphicData uri="http://schemas.openxmlformats.org/drawingml/2006/picture">
+                <pic:pic xmlns:pic="http://schemas.openxmlformats.org/drawingml/2006/picture">
+                  <pic:nvPicPr>
+                    <pic:cNvPr id="0" name="Picture 8" descr="http://pastexen.com/i/1dUgevAHty.png"/>
+                    <pic:cNvPicPr>
+                      <a:picLocks noChangeAspect="1" noChangeArrowheads="1"/>
+                    </pic:cNvPicPr>
+                  </pic:nvPicPr>
+                  <pic:blipFill>
+                    <a:blip r:embed="rId8">
+                      <a:extLst>
+                        <a:ext uri="{28A0092B-C50C-407E-A947-70E740481C1C}">
+                          <a14:useLocalDpi xmlns:a14="http://schemas.microsoft.com/office/drawing/2010/main" val="0"/>
+                        </a:ext>
+                      </a:extLst>
+                    </a:blip>
+                    <a:srcRect/>
+                    <a:stretch>
+                      <a:fillRect/>
+                    </a:stretch>
+                  </pic:blipFill>
+                  <pic:spPr bwMode="auto">
+                    <a:xfrm>
+                      <a:off x="0" y="0"/>
+                      <a:ext cx="2880825" cy="3151507"/>
+                    </a:xfrm>
+                    <a:prstGeom prst="rect">
+                      <a:avLst/>
+                    </a:prstGeom>
+                    <a:noFill/>
+                    <a:ln>
+                      <a:noFill/>
+                    </a:ln>
+                  </pic:spPr>
+                </pic:pic>
+              </a:graphicData>
+            </a:graphic>
+          </wp:inline>
+        </w:drawing>
       </w:r>
     </w:p>
     <w:p>
@@ -4890,6 +4502,36 @@
         <w:rPr>
           <w:rFonts w:cs="Times New Roman"/>
           <w:szCs w:val="28"/>
+        </w:rPr>
+      </w:pPr>
+      <w:r>
+        <w:rPr>
+          <w:rFonts w:cs="Times New Roman"/>
+          <w:szCs w:val="28"/>
+          <w:lang w:val="ru-RU"/>
+        </w:rPr>
+        <w:t xml:space="preserve">Рисунок 1 – Начальное состояние процессора и выполнение команды </w:t>
+      </w:r>
+      <w:proofErr w:type="spellStart"/>
+      <w:r>
+        <w:rPr>
+          <w:rFonts w:cs="Times New Roman"/>
+          <w:i/>
+          <w:szCs w:val="28"/>
+        </w:rPr>
+        <w:t>rjmp</w:t>
+      </w:r>
+      <w:proofErr w:type="spellEnd"/>
+    </w:p>
+    <w:p>
+      <w:pPr>
+        <w:pStyle w:val="NormalWeb1"/>
+        <w:suppressAutoHyphens w:val="0"/>
+        <w:ind w:firstLine="0"/>
+        <w:jc w:val="center"/>
+        <w:rPr>
+          <w:rFonts w:cs="Times New Roman"/>
+          <w:szCs w:val="28"/>
           <w:lang w:val="ru-RU"/>
         </w:rPr>
       </w:pPr>
@@ -4898,6 +4540,1549 @@
           <w:noProof/>
           <w:lang w:val="ru-RU" w:eastAsia="ru-RU"/>
         </w:rPr>
+        <w:lastRenderedPageBreak/>
+        <w:drawing>
+          <wp:inline distT="0" distB="0" distL="0" distR="0">
+            <wp:extent cx="2933660" cy="3057525"/>
+            <wp:effectExtent l="0" t="0" r="635" b="0"/>
+            <wp:docPr id="5" name="Рисунок 5" descr="http://pastexen.com/i/PmnEM6BgBh.png"/>
+            <wp:cNvGraphicFramePr>
+              <a:graphicFrameLocks xmlns:a="http://schemas.openxmlformats.org/drawingml/2006/main" noChangeAspect="1"/>
+            </wp:cNvGraphicFramePr>
+            <a:graphic xmlns:a="http://schemas.openxmlformats.org/drawingml/2006/main">
+              <a:graphicData uri="http://schemas.openxmlformats.org/drawingml/2006/picture">
+                <pic:pic xmlns:pic="http://schemas.openxmlformats.org/drawingml/2006/picture">
+                  <pic:nvPicPr>
+                    <pic:cNvPr id="0" name="Picture 10" descr="http://pastexen.com/i/PmnEM6BgBh.png"/>
+                    <pic:cNvPicPr>
+                      <a:picLocks noChangeAspect="1" noChangeArrowheads="1"/>
+                    </pic:cNvPicPr>
+                  </pic:nvPicPr>
+                  <pic:blipFill>
+                    <a:blip r:embed="rId9">
+                      <a:extLst>
+                        <a:ext uri="{28A0092B-C50C-407E-A947-70E740481C1C}">
+                          <a14:useLocalDpi xmlns:a14="http://schemas.microsoft.com/office/drawing/2010/main" val="0"/>
+                        </a:ext>
+                      </a:extLst>
+                    </a:blip>
+                    <a:srcRect/>
+                    <a:stretch>
+                      <a:fillRect/>
+                    </a:stretch>
+                  </pic:blipFill>
+                  <pic:spPr bwMode="auto">
+                    <a:xfrm>
+                      <a:off x="0" y="0"/>
+                      <a:ext cx="2967662" cy="3092963"/>
+                    </a:xfrm>
+                    <a:prstGeom prst="rect">
+                      <a:avLst/>
+                    </a:prstGeom>
+                    <a:noFill/>
+                    <a:ln>
+                      <a:noFill/>
+                    </a:ln>
+                  </pic:spPr>
+                </pic:pic>
+              </a:graphicData>
+            </a:graphic>
+          </wp:inline>
+        </w:drawing>
+      </w:r>
+      <w:r>
+        <w:rPr>
+          <w:noProof/>
+          <w:lang w:val="ru-RU" w:eastAsia="ru-RU"/>
+        </w:rPr>
+        <w:drawing>
+          <wp:inline distT="0" distB="0" distL="0" distR="0">
+            <wp:extent cx="2951937" cy="3076575"/>
+            <wp:effectExtent l="0" t="0" r="1270" b="0"/>
+            <wp:docPr id="7" name="Рисунок 7" descr="http://pastexen.com/i/N8HAjhyTzA.png"/>
+            <wp:cNvGraphicFramePr>
+              <a:graphicFrameLocks xmlns:a="http://schemas.openxmlformats.org/drawingml/2006/main" noChangeAspect="1"/>
+            </wp:cNvGraphicFramePr>
+            <a:graphic xmlns:a="http://schemas.openxmlformats.org/drawingml/2006/main">
+              <a:graphicData uri="http://schemas.openxmlformats.org/drawingml/2006/picture">
+                <pic:pic xmlns:pic="http://schemas.openxmlformats.org/drawingml/2006/picture">
+                  <pic:nvPicPr>
+                    <pic:cNvPr id="0" name="Picture 12" descr="http://pastexen.com/i/N8HAjhyTzA.png"/>
+                    <pic:cNvPicPr>
+                      <a:picLocks noChangeAspect="1" noChangeArrowheads="1"/>
+                    </pic:cNvPicPr>
+                  </pic:nvPicPr>
+                  <pic:blipFill>
+                    <a:blip r:embed="rId10">
+                      <a:extLst>
+                        <a:ext uri="{28A0092B-C50C-407E-A947-70E740481C1C}">
+                          <a14:useLocalDpi xmlns:a14="http://schemas.microsoft.com/office/drawing/2010/main" val="0"/>
+                        </a:ext>
+                      </a:extLst>
+                    </a:blip>
+                    <a:srcRect/>
+                    <a:stretch>
+                      <a:fillRect/>
+                    </a:stretch>
+                  </pic:blipFill>
+                  <pic:spPr bwMode="auto">
+                    <a:xfrm>
+                      <a:off x="0" y="0"/>
+                      <a:ext cx="2971288" cy="3096743"/>
+                    </a:xfrm>
+                    <a:prstGeom prst="rect">
+                      <a:avLst/>
+                    </a:prstGeom>
+                    <a:noFill/>
+                    <a:ln>
+                      <a:noFill/>
+                    </a:ln>
+                  </pic:spPr>
+                </pic:pic>
+              </a:graphicData>
+            </a:graphic>
+          </wp:inline>
+        </w:drawing>
+      </w:r>
+    </w:p>
+    <w:p>
+      <w:pPr>
+        <w:pStyle w:val="NormalWeb1"/>
+        <w:suppressAutoHyphens w:val="0"/>
+        <w:ind w:firstLine="0"/>
+        <w:jc w:val="center"/>
+        <w:rPr>
+          <w:rFonts w:cs="Times New Roman"/>
+          <w:szCs w:val="28"/>
+        </w:rPr>
+      </w:pPr>
+      <w:r>
+        <w:rPr>
+          <w:rFonts w:cs="Times New Roman"/>
+          <w:szCs w:val="28"/>
+          <w:lang w:val="ru-RU"/>
+        </w:rPr>
+        <w:t xml:space="preserve">Рисунок 2 – Выполнение инструкций </w:t>
+      </w:r>
+      <w:proofErr w:type="spellStart"/>
+      <w:r>
+        <w:rPr>
+          <w:rFonts w:cs="Times New Roman"/>
+          <w:i/>
+          <w:szCs w:val="28"/>
+        </w:rPr>
+        <w:t>ldi</w:t>
+      </w:r>
+      <w:proofErr w:type="spellEnd"/>
+      <w:r>
+        <w:rPr>
+          <w:rFonts w:cs="Times New Roman"/>
+          <w:szCs w:val="28"/>
+          <w:lang w:val="ru-RU"/>
+        </w:rPr>
+        <w:t xml:space="preserve"> </w:t>
+      </w:r>
+      <w:r>
+        <w:rPr>
+          <w:rFonts w:cs="Times New Roman"/>
+          <w:szCs w:val="28"/>
+          <w:lang w:val="ru-RU"/>
+        </w:rPr>
+        <w:t xml:space="preserve">и </w:t>
+      </w:r>
+      <w:r>
+        <w:rPr>
+          <w:rFonts w:cs="Times New Roman"/>
+          <w:i/>
+          <w:szCs w:val="28"/>
+        </w:rPr>
+        <w:t>out</w:t>
+      </w:r>
+    </w:p>
+    <w:p>
+      <w:pPr>
+        <w:pStyle w:val="NormalWeb1"/>
+        <w:suppressAutoHyphens w:val="0"/>
+        <w:ind w:firstLine="0"/>
+        <w:jc w:val="center"/>
+        <w:rPr>
+          <w:rFonts w:cs="Times New Roman"/>
+          <w:szCs w:val="28"/>
+          <w:lang w:val="ru-RU"/>
+        </w:rPr>
+      </w:pPr>
+    </w:p>
+    <w:p>
+      <w:pPr>
+        <w:pStyle w:val="NormalWeb1"/>
+        <w:suppressAutoHyphens w:val="0"/>
+        <w:ind w:firstLine="0"/>
+        <w:jc w:val="center"/>
+        <w:rPr>
+          <w:rFonts w:cs="Times New Roman"/>
+          <w:szCs w:val="28"/>
+          <w:lang w:val="ru-RU"/>
+        </w:rPr>
+      </w:pPr>
+      <w:r>
+        <w:rPr>
+          <w:noProof/>
+          <w:lang w:val="ru-RU" w:eastAsia="ru-RU"/>
+        </w:rPr>
+        <w:drawing>
+          <wp:inline distT="0" distB="0" distL="0" distR="0">
+            <wp:extent cx="2933700" cy="3077124"/>
+            <wp:effectExtent l="0" t="0" r="0" b="9525"/>
+            <wp:docPr id="8" name="Рисунок 8" descr="http://pastexen.com/i/Uf7TiALqKW.png"/>
+            <wp:cNvGraphicFramePr>
+              <a:graphicFrameLocks xmlns:a="http://schemas.openxmlformats.org/drawingml/2006/main" noChangeAspect="1"/>
+            </wp:cNvGraphicFramePr>
+            <a:graphic xmlns:a="http://schemas.openxmlformats.org/drawingml/2006/main">
+              <a:graphicData uri="http://schemas.openxmlformats.org/drawingml/2006/picture">
+                <pic:pic xmlns:pic="http://schemas.openxmlformats.org/drawingml/2006/picture">
+                  <pic:nvPicPr>
+                    <pic:cNvPr id="0" name="Picture 14" descr="http://pastexen.com/i/Uf7TiALqKW.png"/>
+                    <pic:cNvPicPr>
+                      <a:picLocks noChangeAspect="1" noChangeArrowheads="1"/>
+                    </pic:cNvPicPr>
+                  </pic:nvPicPr>
+                  <pic:blipFill>
+                    <a:blip r:embed="rId11">
+                      <a:extLst>
+                        <a:ext uri="{28A0092B-C50C-407E-A947-70E740481C1C}">
+                          <a14:useLocalDpi xmlns:a14="http://schemas.microsoft.com/office/drawing/2010/main" val="0"/>
+                        </a:ext>
+                      </a:extLst>
+                    </a:blip>
+                    <a:srcRect/>
+                    <a:stretch>
+                      <a:fillRect/>
+                    </a:stretch>
+                  </pic:blipFill>
+                  <pic:spPr bwMode="auto">
+                    <a:xfrm>
+                      <a:off x="0" y="0"/>
+                      <a:ext cx="2947443" cy="3091539"/>
+                    </a:xfrm>
+                    <a:prstGeom prst="rect">
+                      <a:avLst/>
+                    </a:prstGeom>
+                    <a:noFill/>
+                    <a:ln>
+                      <a:noFill/>
+                    </a:ln>
+                  </pic:spPr>
+                </pic:pic>
+              </a:graphicData>
+            </a:graphic>
+          </wp:inline>
+        </w:drawing>
+      </w:r>
+      <w:r>
+        <w:rPr>
+          <w:noProof/>
+          <w:lang w:val="ru-RU" w:eastAsia="ru-RU"/>
+        </w:rPr>
+        <w:drawing>
+          <wp:inline distT="0" distB="0" distL="0" distR="0">
+            <wp:extent cx="2952750" cy="3090545"/>
+            <wp:effectExtent l="0" t="0" r="0" b="0"/>
+            <wp:docPr id="9" name="Рисунок 9" descr="http://pastexen.com/i/HCdDNi35ol.png"/>
+            <wp:cNvGraphicFramePr>
+              <a:graphicFrameLocks xmlns:a="http://schemas.openxmlformats.org/drawingml/2006/main" noChangeAspect="1"/>
+            </wp:cNvGraphicFramePr>
+            <a:graphic xmlns:a="http://schemas.openxmlformats.org/drawingml/2006/main">
+              <a:graphicData uri="http://schemas.openxmlformats.org/drawingml/2006/picture">
+                <pic:pic xmlns:pic="http://schemas.openxmlformats.org/drawingml/2006/picture">
+                  <pic:nvPicPr>
+                    <pic:cNvPr id="0" name="Picture 16" descr="http://pastexen.com/i/HCdDNi35ol.png"/>
+                    <pic:cNvPicPr>
+                      <a:picLocks noChangeAspect="1" noChangeArrowheads="1"/>
+                    </pic:cNvPicPr>
+                  </pic:nvPicPr>
+                  <pic:blipFill>
+                    <a:blip r:embed="rId12">
+                      <a:extLst>
+                        <a:ext uri="{28A0092B-C50C-407E-A947-70E740481C1C}">
+                          <a14:useLocalDpi xmlns:a14="http://schemas.microsoft.com/office/drawing/2010/main" val="0"/>
+                        </a:ext>
+                      </a:extLst>
+                    </a:blip>
+                    <a:srcRect/>
+                    <a:stretch>
+                      <a:fillRect/>
+                    </a:stretch>
+                  </pic:blipFill>
+                  <pic:spPr bwMode="auto">
+                    <a:xfrm>
+                      <a:off x="0" y="0"/>
+                      <a:ext cx="2979839" cy="3118898"/>
+                    </a:xfrm>
+                    <a:prstGeom prst="rect">
+                      <a:avLst/>
+                    </a:prstGeom>
+                    <a:noFill/>
+                    <a:ln>
+                      <a:noFill/>
+                    </a:ln>
+                  </pic:spPr>
+                </pic:pic>
+              </a:graphicData>
+            </a:graphic>
+          </wp:inline>
+        </w:drawing>
+      </w:r>
+    </w:p>
+    <w:p>
+      <w:pPr>
+        <w:pStyle w:val="NormalWeb1"/>
+        <w:suppressAutoHyphens w:val="0"/>
+        <w:ind w:firstLine="0"/>
+        <w:jc w:val="center"/>
+        <w:rPr>
+          <w:rFonts w:cs="Times New Roman"/>
+          <w:szCs w:val="28"/>
+        </w:rPr>
+      </w:pPr>
+      <w:r>
+        <w:rPr>
+          <w:rFonts w:cs="Times New Roman"/>
+          <w:szCs w:val="28"/>
+          <w:lang w:val="ru-RU"/>
+        </w:rPr>
+        <w:t xml:space="preserve">Рисунок 3 – Выполнение инструкций </w:t>
+      </w:r>
+      <w:bookmarkStart w:id="0" w:name="_GoBack"/>
+      <w:proofErr w:type="spellStart"/>
+      <w:r>
+        <w:rPr>
+          <w:rFonts w:cs="Times New Roman"/>
+          <w:i/>
+          <w:szCs w:val="28"/>
+        </w:rPr>
+        <w:t>ldi</w:t>
+      </w:r>
+      <w:proofErr w:type="spellEnd"/>
+      <w:r>
+        <w:rPr>
+          <w:rFonts w:cs="Times New Roman"/>
+          <w:szCs w:val="28"/>
+          <w:lang w:val="ru-RU"/>
+        </w:rPr>
+        <w:t xml:space="preserve"> </w:t>
+      </w:r>
+      <w:bookmarkEnd w:id="0"/>
+      <w:r>
+        <w:rPr>
+          <w:rFonts w:cs="Times New Roman"/>
+          <w:szCs w:val="28"/>
+          <w:lang w:val="ru-RU"/>
+        </w:rPr>
+        <w:t xml:space="preserve">и </w:t>
+      </w:r>
+      <w:proofErr w:type="spellStart"/>
+      <w:r>
+        <w:rPr>
+          <w:rFonts w:cs="Times New Roman"/>
+          <w:i/>
+          <w:szCs w:val="28"/>
+        </w:rPr>
+        <w:t>inc</w:t>
+      </w:r>
+      <w:proofErr w:type="spellEnd"/>
+    </w:p>
+    <w:p>
+      <w:pPr>
+        <w:pStyle w:val="NormalWeb1"/>
+        <w:suppressAutoHyphens w:val="0"/>
+        <w:ind w:firstLine="0"/>
+        <w:jc w:val="center"/>
+        <w:rPr>
+          <w:rFonts w:cs="Times New Roman"/>
+          <w:szCs w:val="28"/>
+        </w:rPr>
+      </w:pPr>
+    </w:p>
+    <w:p>
+      <w:pPr>
+        <w:pStyle w:val="NormalWeb1"/>
+        <w:suppressAutoHyphens w:val="0"/>
+        <w:ind w:firstLine="0"/>
+        <w:jc w:val="center"/>
+        <w:rPr>
+          <w:rFonts w:cs="Times New Roman"/>
+          <w:szCs w:val="28"/>
+          <w:lang w:val="ru-RU"/>
+        </w:rPr>
+      </w:pPr>
+      <w:r>
+        <w:rPr>
+          <w:noProof/>
+          <w:lang w:val="ru-RU" w:eastAsia="ru-RU"/>
+        </w:rPr>
+        <w:lastRenderedPageBreak/>
+        <w:drawing>
+          <wp:inline distT="0" distB="0" distL="0" distR="0">
+            <wp:extent cx="2971800" cy="3229356"/>
+            <wp:effectExtent l="0" t="0" r="0" b="9525"/>
+            <wp:docPr id="10" name="Рисунок 10" descr="http://pastexen.com/i/mjcX5piMDD.png"/>
+            <wp:cNvGraphicFramePr>
+              <a:graphicFrameLocks xmlns:a="http://schemas.openxmlformats.org/drawingml/2006/main" noChangeAspect="1"/>
+            </wp:cNvGraphicFramePr>
+            <a:graphic xmlns:a="http://schemas.openxmlformats.org/drawingml/2006/main">
+              <a:graphicData uri="http://schemas.openxmlformats.org/drawingml/2006/picture">
+                <pic:pic xmlns:pic="http://schemas.openxmlformats.org/drawingml/2006/picture">
+                  <pic:nvPicPr>
+                    <pic:cNvPr id="0" name="Picture 18" descr="http://pastexen.com/i/mjcX5piMDD.png"/>
+                    <pic:cNvPicPr>
+                      <a:picLocks noChangeAspect="1" noChangeArrowheads="1"/>
+                    </pic:cNvPicPr>
+                  </pic:nvPicPr>
+                  <pic:blipFill>
+                    <a:blip r:embed="rId13">
+                      <a:extLst>
+                        <a:ext uri="{28A0092B-C50C-407E-A947-70E740481C1C}">
+                          <a14:useLocalDpi xmlns:a14="http://schemas.microsoft.com/office/drawing/2010/main" val="0"/>
+                        </a:ext>
+                      </a:extLst>
+                    </a:blip>
+                    <a:srcRect/>
+                    <a:stretch>
+                      <a:fillRect/>
+                    </a:stretch>
+                  </pic:blipFill>
+                  <pic:spPr bwMode="auto">
+                    <a:xfrm>
+                      <a:off x="0" y="0"/>
+                      <a:ext cx="2987053" cy="3245931"/>
+                    </a:xfrm>
+                    <a:prstGeom prst="rect">
+                      <a:avLst/>
+                    </a:prstGeom>
+                    <a:noFill/>
+                    <a:ln>
+                      <a:noFill/>
+                    </a:ln>
+                  </pic:spPr>
+                </pic:pic>
+              </a:graphicData>
+            </a:graphic>
+          </wp:inline>
+        </w:drawing>
+      </w:r>
+      <w:r>
+        <w:rPr>
+          <w:noProof/>
+          <w:lang w:val="ru-RU" w:eastAsia="ru-RU"/>
+        </w:rPr>
+        <w:drawing>
+          <wp:inline distT="0" distB="0" distL="0" distR="0">
+            <wp:extent cx="2931257" cy="3088640"/>
+            <wp:effectExtent l="0" t="0" r="2540" b="0"/>
+            <wp:docPr id="11" name="Рисунок 11" descr="http://pastexen.com/i/kDSwmSAmxn.png"/>
+            <wp:cNvGraphicFramePr>
+              <a:graphicFrameLocks xmlns:a="http://schemas.openxmlformats.org/drawingml/2006/main" noChangeAspect="1"/>
+            </wp:cNvGraphicFramePr>
+            <a:graphic xmlns:a="http://schemas.openxmlformats.org/drawingml/2006/main">
+              <a:graphicData uri="http://schemas.openxmlformats.org/drawingml/2006/picture">
+                <pic:pic xmlns:pic="http://schemas.openxmlformats.org/drawingml/2006/picture">
+                  <pic:nvPicPr>
+                    <pic:cNvPr id="0" name="Picture 20" descr="http://pastexen.com/i/kDSwmSAmxn.png"/>
+                    <pic:cNvPicPr>
+                      <a:picLocks noChangeAspect="1" noChangeArrowheads="1"/>
+                    </pic:cNvPicPr>
+                  </pic:nvPicPr>
+                  <pic:blipFill>
+                    <a:blip r:embed="rId14">
+                      <a:extLst>
+                        <a:ext uri="{28A0092B-C50C-407E-A947-70E740481C1C}">
+                          <a14:useLocalDpi xmlns:a14="http://schemas.microsoft.com/office/drawing/2010/main" val="0"/>
+                        </a:ext>
+                      </a:extLst>
+                    </a:blip>
+                    <a:srcRect/>
+                    <a:stretch>
+                      <a:fillRect/>
+                    </a:stretch>
+                  </pic:blipFill>
+                  <pic:spPr bwMode="auto">
+                    <a:xfrm>
+                      <a:off x="0" y="0"/>
+                      <a:ext cx="2955935" cy="3114643"/>
+                    </a:xfrm>
+                    <a:prstGeom prst="rect">
+                      <a:avLst/>
+                    </a:prstGeom>
+                    <a:noFill/>
+                    <a:ln>
+                      <a:noFill/>
+                    </a:ln>
+                  </pic:spPr>
+                </pic:pic>
+              </a:graphicData>
+            </a:graphic>
+          </wp:inline>
+        </w:drawing>
+      </w:r>
+    </w:p>
+    <w:p>
+      <w:pPr>
+        <w:pStyle w:val="NormalWeb1"/>
+        <w:suppressAutoHyphens w:val="0"/>
+        <w:ind w:firstLine="0"/>
+        <w:jc w:val="center"/>
+        <w:rPr>
+          <w:rFonts w:cs="Times New Roman"/>
+          <w:szCs w:val="28"/>
+        </w:rPr>
+      </w:pPr>
+      <w:r>
+        <w:rPr>
+          <w:rFonts w:cs="Times New Roman"/>
+          <w:szCs w:val="28"/>
+          <w:lang w:val="ru-RU"/>
+        </w:rPr>
+        <w:t xml:space="preserve">Рисунок 4 – Выполнение инструкций </w:t>
+      </w:r>
+      <w:proofErr w:type="spellStart"/>
+      <w:r>
+        <w:rPr>
+          <w:rFonts w:cs="Times New Roman"/>
+          <w:i/>
+          <w:szCs w:val="28"/>
+        </w:rPr>
+        <w:t>inc</w:t>
+      </w:r>
+      <w:proofErr w:type="spellEnd"/>
+      <w:r>
+        <w:rPr>
+          <w:rFonts w:cs="Times New Roman"/>
+          <w:szCs w:val="28"/>
+          <w:lang w:val="ru-RU"/>
+        </w:rPr>
+        <w:t xml:space="preserve"> </w:t>
+      </w:r>
+      <w:r>
+        <w:rPr>
+          <w:rFonts w:cs="Times New Roman"/>
+          <w:szCs w:val="28"/>
+          <w:lang w:val="ru-RU"/>
+        </w:rPr>
+        <w:t xml:space="preserve">и </w:t>
+      </w:r>
+      <w:r>
+        <w:rPr>
+          <w:rFonts w:cs="Times New Roman"/>
+          <w:i/>
+          <w:szCs w:val="28"/>
+        </w:rPr>
+        <w:t>add</w:t>
+      </w:r>
+    </w:p>
+    <w:p>
+      <w:pPr>
+        <w:pStyle w:val="NormalWeb1"/>
+        <w:suppressAutoHyphens w:val="0"/>
+        <w:ind w:firstLine="0"/>
+        <w:jc w:val="center"/>
+        <w:rPr>
+          <w:rFonts w:cs="Times New Roman"/>
+          <w:szCs w:val="28"/>
+        </w:rPr>
+      </w:pPr>
+    </w:p>
+    <w:p>
+      <w:pPr>
+        <w:pStyle w:val="NormalWeb1"/>
+        <w:suppressAutoHyphens w:val="0"/>
+        <w:ind w:firstLine="0"/>
+        <w:jc w:val="center"/>
+        <w:rPr>
+          <w:rFonts w:cs="Times New Roman"/>
+          <w:szCs w:val="28"/>
+          <w:lang w:val="ru-RU"/>
+        </w:rPr>
+      </w:pPr>
+      <w:r>
+        <w:rPr>
+          <w:noProof/>
+          <w:lang w:val="ru-RU" w:eastAsia="ru-RU"/>
+        </w:rPr>
+        <w:drawing>
+          <wp:inline distT="0" distB="0" distL="0" distR="0">
+            <wp:extent cx="2974645" cy="3200400"/>
+            <wp:effectExtent l="0" t="0" r="0" b="0"/>
+            <wp:docPr id="12" name="Рисунок 12" descr="http://pastexen.com/i/klFcaCAnHd.png"/>
+            <wp:cNvGraphicFramePr>
+              <a:graphicFrameLocks xmlns:a="http://schemas.openxmlformats.org/drawingml/2006/main" noChangeAspect="1"/>
+            </wp:cNvGraphicFramePr>
+            <a:graphic xmlns:a="http://schemas.openxmlformats.org/drawingml/2006/main">
+              <a:graphicData uri="http://schemas.openxmlformats.org/drawingml/2006/picture">
+                <pic:pic xmlns:pic="http://schemas.openxmlformats.org/drawingml/2006/picture">
+                  <pic:nvPicPr>
+                    <pic:cNvPr id="0" name="Picture 22" descr="http://pastexen.com/i/klFcaCAnHd.png"/>
+                    <pic:cNvPicPr>
+                      <a:picLocks noChangeAspect="1" noChangeArrowheads="1"/>
+                    </pic:cNvPicPr>
+                  </pic:nvPicPr>
+                  <pic:blipFill>
+                    <a:blip r:embed="rId15">
+                      <a:extLst>
+                        <a:ext uri="{28A0092B-C50C-407E-A947-70E740481C1C}">
+                          <a14:useLocalDpi xmlns:a14="http://schemas.microsoft.com/office/drawing/2010/main" val="0"/>
+                        </a:ext>
+                      </a:extLst>
+                    </a:blip>
+                    <a:srcRect/>
+                    <a:stretch>
+                      <a:fillRect/>
+                    </a:stretch>
+                  </pic:blipFill>
+                  <pic:spPr bwMode="auto">
+                    <a:xfrm>
+                      <a:off x="0" y="0"/>
+                      <a:ext cx="2987749" cy="3214499"/>
+                    </a:xfrm>
+                    <a:prstGeom prst="rect">
+                      <a:avLst/>
+                    </a:prstGeom>
+                    <a:noFill/>
+                    <a:ln>
+                      <a:noFill/>
+                    </a:ln>
+                  </pic:spPr>
+                </pic:pic>
+              </a:graphicData>
+            </a:graphic>
+          </wp:inline>
+        </w:drawing>
+      </w:r>
+      <w:r>
+        <w:rPr>
+          <w:noProof/>
+          <w:lang w:val="ru-RU" w:eastAsia="ru-RU"/>
+        </w:rPr>
+        <w:drawing>
+          <wp:inline distT="0" distB="0" distL="0" distR="0">
+            <wp:extent cx="2952750" cy="3117892"/>
+            <wp:effectExtent l="0" t="0" r="0" b="6350"/>
+            <wp:docPr id="13" name="Рисунок 13" descr="http://pastexen.com/i/VvjNAiCrxx.png"/>
+            <wp:cNvGraphicFramePr>
+              <a:graphicFrameLocks xmlns:a="http://schemas.openxmlformats.org/drawingml/2006/main" noChangeAspect="1"/>
+            </wp:cNvGraphicFramePr>
+            <a:graphic xmlns:a="http://schemas.openxmlformats.org/drawingml/2006/main">
+              <a:graphicData uri="http://schemas.openxmlformats.org/drawingml/2006/picture">
+                <pic:pic xmlns:pic="http://schemas.openxmlformats.org/drawingml/2006/picture">
+                  <pic:nvPicPr>
+                    <pic:cNvPr id="0" name="Picture 24" descr="http://pastexen.com/i/VvjNAiCrxx.png"/>
+                    <pic:cNvPicPr>
+                      <a:picLocks noChangeAspect="1" noChangeArrowheads="1"/>
+                    </pic:cNvPicPr>
+                  </pic:nvPicPr>
+                  <pic:blipFill>
+                    <a:blip r:embed="rId16">
+                      <a:extLst>
+                        <a:ext uri="{28A0092B-C50C-407E-A947-70E740481C1C}">
+                          <a14:useLocalDpi xmlns:a14="http://schemas.microsoft.com/office/drawing/2010/main" val="0"/>
+                        </a:ext>
+                      </a:extLst>
+                    </a:blip>
+                    <a:srcRect/>
+                    <a:stretch>
+                      <a:fillRect/>
+                    </a:stretch>
+                  </pic:blipFill>
+                  <pic:spPr bwMode="auto">
+                    <a:xfrm>
+                      <a:off x="0" y="0"/>
+                      <a:ext cx="2972299" cy="3138534"/>
+                    </a:xfrm>
+                    <a:prstGeom prst="rect">
+                      <a:avLst/>
+                    </a:prstGeom>
+                    <a:noFill/>
+                    <a:ln>
+                      <a:noFill/>
+                    </a:ln>
+                  </pic:spPr>
+                </pic:pic>
+              </a:graphicData>
+            </a:graphic>
+          </wp:inline>
+        </w:drawing>
+      </w:r>
+    </w:p>
+    <w:p>
+      <w:pPr>
+        <w:pStyle w:val="NormalWeb1"/>
+        <w:suppressAutoHyphens w:val="0"/>
+        <w:ind w:firstLine="0"/>
+        <w:jc w:val="center"/>
+        <w:rPr>
+          <w:rFonts w:cs="Times New Roman"/>
+          <w:szCs w:val="28"/>
+          <w:lang w:val="ru-RU"/>
+        </w:rPr>
+      </w:pPr>
+      <w:r>
+        <w:rPr>
+          <w:rFonts w:cs="Times New Roman"/>
+          <w:szCs w:val="28"/>
+          <w:lang w:val="ru-RU"/>
+        </w:rPr>
+        <w:t xml:space="preserve">Рисунок 5 – Выполнение инструкций </w:t>
+      </w:r>
+      <w:proofErr w:type="spellStart"/>
+      <w:r>
+        <w:rPr>
+          <w:rFonts w:cs="Times New Roman"/>
+          <w:i/>
+          <w:szCs w:val="28"/>
+        </w:rPr>
+        <w:t>mov</w:t>
+      </w:r>
+      <w:proofErr w:type="spellEnd"/>
+      <w:r>
+        <w:rPr>
+          <w:rFonts w:cs="Times New Roman"/>
+          <w:szCs w:val="28"/>
+          <w:lang w:val="ru-RU"/>
+        </w:rPr>
+        <w:t xml:space="preserve"> </w:t>
+      </w:r>
+      <w:r>
+        <w:rPr>
+          <w:rFonts w:cs="Times New Roman"/>
+          <w:szCs w:val="28"/>
+          <w:lang w:val="ru-RU"/>
+        </w:rPr>
+        <w:t xml:space="preserve">и </w:t>
+      </w:r>
+      <w:r>
+        <w:rPr>
+          <w:rFonts w:cs="Times New Roman"/>
+          <w:i/>
+          <w:szCs w:val="28"/>
+        </w:rPr>
+        <w:t>push</w:t>
+      </w:r>
+    </w:p>
+    <w:p>
+      <w:pPr>
+        <w:pStyle w:val="NormalWeb1"/>
+        <w:suppressAutoHyphens w:val="0"/>
+        <w:ind w:firstLine="0"/>
+        <w:jc w:val="center"/>
+        <w:rPr>
+          <w:rFonts w:cs="Times New Roman"/>
+          <w:szCs w:val="28"/>
+          <w:lang w:val="ru-RU"/>
+        </w:rPr>
+      </w:pPr>
+    </w:p>
+    <w:p>
+      <w:pPr>
+        <w:pStyle w:val="NormalWeb1"/>
+        <w:suppressAutoHyphens w:val="0"/>
+        <w:ind w:firstLine="0"/>
+        <w:jc w:val="center"/>
+        <w:rPr>
+          <w:rFonts w:cs="Times New Roman"/>
+          <w:szCs w:val="28"/>
+          <w:lang w:val="ru-RU"/>
+        </w:rPr>
+      </w:pPr>
+      <w:r>
+        <w:rPr>
+          <w:noProof/>
+          <w:lang w:val="ru-RU" w:eastAsia="ru-RU"/>
+        </w:rPr>
+        <w:lastRenderedPageBreak/>
+        <w:drawing>
+          <wp:inline distT="0" distB="0" distL="0" distR="0">
+            <wp:extent cx="2895600" cy="3024582"/>
+            <wp:effectExtent l="0" t="0" r="0" b="4445"/>
+            <wp:docPr id="14" name="Рисунок 14" descr="http://pastexen.com/i/9JLWGzudW6.png"/>
+            <wp:cNvGraphicFramePr>
+              <a:graphicFrameLocks xmlns:a="http://schemas.openxmlformats.org/drawingml/2006/main" noChangeAspect="1"/>
+            </wp:cNvGraphicFramePr>
+            <a:graphic xmlns:a="http://schemas.openxmlformats.org/drawingml/2006/main">
+              <a:graphicData uri="http://schemas.openxmlformats.org/drawingml/2006/picture">
+                <pic:pic xmlns:pic="http://schemas.openxmlformats.org/drawingml/2006/picture">
+                  <pic:nvPicPr>
+                    <pic:cNvPr id="0" name="Picture 26" descr="http://pastexen.com/i/9JLWGzudW6.png"/>
+                    <pic:cNvPicPr>
+                      <a:picLocks noChangeAspect="1" noChangeArrowheads="1"/>
+                    </pic:cNvPicPr>
+                  </pic:nvPicPr>
+                  <pic:blipFill>
+                    <a:blip r:embed="rId17">
+                      <a:extLst>
+                        <a:ext uri="{28A0092B-C50C-407E-A947-70E740481C1C}">
+                          <a14:useLocalDpi xmlns:a14="http://schemas.microsoft.com/office/drawing/2010/main" val="0"/>
+                        </a:ext>
+                      </a:extLst>
+                    </a:blip>
+                    <a:srcRect/>
+                    <a:stretch>
+                      <a:fillRect/>
+                    </a:stretch>
+                  </pic:blipFill>
+                  <pic:spPr bwMode="auto">
+                    <a:xfrm>
+                      <a:off x="0" y="0"/>
+                      <a:ext cx="2926723" cy="3057092"/>
+                    </a:xfrm>
+                    <a:prstGeom prst="rect">
+                      <a:avLst/>
+                    </a:prstGeom>
+                    <a:noFill/>
+                    <a:ln>
+                      <a:noFill/>
+                    </a:ln>
+                  </pic:spPr>
+                </pic:pic>
+              </a:graphicData>
+            </a:graphic>
+          </wp:inline>
+        </w:drawing>
+      </w:r>
+      <w:r>
+        <w:rPr>
+          <w:noProof/>
+          <w:lang w:val="ru-RU" w:eastAsia="ru-RU"/>
+        </w:rPr>
+        <w:drawing>
+          <wp:inline distT="0" distB="0" distL="0" distR="0">
+            <wp:extent cx="2940427" cy="3057525"/>
+            <wp:effectExtent l="0" t="0" r="0" b="0"/>
+            <wp:docPr id="15" name="Рисунок 15" descr="http://pastexen.com/i/HhzA7CjdQY.png"/>
+            <wp:cNvGraphicFramePr>
+              <a:graphicFrameLocks xmlns:a="http://schemas.openxmlformats.org/drawingml/2006/main" noChangeAspect="1"/>
+            </wp:cNvGraphicFramePr>
+            <a:graphic xmlns:a="http://schemas.openxmlformats.org/drawingml/2006/main">
+              <a:graphicData uri="http://schemas.openxmlformats.org/drawingml/2006/picture">
+                <pic:pic xmlns:pic="http://schemas.openxmlformats.org/drawingml/2006/picture">
+                  <pic:nvPicPr>
+                    <pic:cNvPr id="0" name="Picture 28" descr="http://pastexen.com/i/HhzA7CjdQY.png"/>
+                    <pic:cNvPicPr>
+                      <a:picLocks noChangeAspect="1" noChangeArrowheads="1"/>
+                    </pic:cNvPicPr>
+                  </pic:nvPicPr>
+                  <pic:blipFill>
+                    <a:blip r:embed="rId18">
+                      <a:extLst>
+                        <a:ext uri="{28A0092B-C50C-407E-A947-70E740481C1C}">
+                          <a14:useLocalDpi xmlns:a14="http://schemas.microsoft.com/office/drawing/2010/main" val="0"/>
+                        </a:ext>
+                      </a:extLst>
+                    </a:blip>
+                    <a:srcRect/>
+                    <a:stretch>
+                      <a:fillRect/>
+                    </a:stretch>
+                  </pic:blipFill>
+                  <pic:spPr bwMode="auto">
+                    <a:xfrm>
+                      <a:off x="0" y="0"/>
+                      <a:ext cx="2976432" cy="3094963"/>
+                    </a:xfrm>
+                    <a:prstGeom prst="rect">
+                      <a:avLst/>
+                    </a:prstGeom>
+                    <a:noFill/>
+                    <a:ln>
+                      <a:noFill/>
+                    </a:ln>
+                  </pic:spPr>
+                </pic:pic>
+              </a:graphicData>
+            </a:graphic>
+          </wp:inline>
+        </w:drawing>
+      </w:r>
+    </w:p>
+    <w:p>
+      <w:pPr>
+        <w:pStyle w:val="NormalWeb1"/>
+        <w:suppressAutoHyphens w:val="0"/>
+        <w:ind w:firstLine="0"/>
+        <w:jc w:val="center"/>
+        <w:rPr>
+          <w:rFonts w:cs="Times New Roman"/>
+          <w:i/>
+          <w:szCs w:val="28"/>
+          <w:lang w:val="ru-RU"/>
+        </w:rPr>
+      </w:pPr>
+      <w:r>
+        <w:rPr>
+          <w:rFonts w:cs="Times New Roman"/>
+          <w:szCs w:val="28"/>
+          <w:lang w:val="ru-RU"/>
+        </w:rPr>
+        <w:t xml:space="preserve">Рисунок 6 – Выполнение инструкций </w:t>
+      </w:r>
+      <w:r>
+        <w:rPr>
+          <w:rFonts w:cs="Times New Roman"/>
+          <w:i/>
+          <w:szCs w:val="28"/>
+        </w:rPr>
+        <w:t>pop</w:t>
+      </w:r>
+      <w:r>
+        <w:rPr>
+          <w:rFonts w:cs="Times New Roman"/>
+          <w:szCs w:val="28"/>
+          <w:lang w:val="ru-RU"/>
+        </w:rPr>
+        <w:t xml:space="preserve"> </w:t>
+      </w:r>
+      <w:r>
+        <w:rPr>
+          <w:rFonts w:cs="Times New Roman"/>
+          <w:szCs w:val="28"/>
+          <w:lang w:val="ru-RU"/>
+        </w:rPr>
+        <w:t xml:space="preserve">и </w:t>
+      </w:r>
+      <w:proofErr w:type="spellStart"/>
+      <w:r>
+        <w:rPr>
+          <w:rFonts w:cs="Times New Roman"/>
+          <w:i/>
+          <w:szCs w:val="28"/>
+        </w:rPr>
+        <w:t>subi</w:t>
+      </w:r>
+      <w:proofErr w:type="spellEnd"/>
+    </w:p>
+    <w:p>
+      <w:pPr>
+        <w:pStyle w:val="NormalWeb1"/>
+        <w:suppressAutoHyphens w:val="0"/>
+        <w:ind w:firstLine="0"/>
+        <w:jc w:val="center"/>
+        <w:rPr>
+          <w:rFonts w:cs="Times New Roman"/>
+          <w:szCs w:val="28"/>
+          <w:lang w:val="ru-RU"/>
+        </w:rPr>
+      </w:pPr>
+    </w:p>
+    <w:p>
+      <w:pPr>
+        <w:pStyle w:val="NormalWeb1"/>
+        <w:suppressAutoHyphens w:val="0"/>
+        <w:ind w:firstLine="0"/>
+        <w:jc w:val="center"/>
+        <w:rPr>
+          <w:rFonts w:cs="Times New Roman"/>
+          <w:szCs w:val="28"/>
+          <w:lang w:val="ru-RU"/>
+        </w:rPr>
+      </w:pPr>
+      <w:r>
+        <w:rPr>
+          <w:noProof/>
+          <w:lang w:val="ru-RU" w:eastAsia="ru-RU"/>
+        </w:rPr>
+        <w:drawing>
+          <wp:inline distT="0" distB="0" distL="0" distR="0">
+            <wp:extent cx="2838450" cy="2997555"/>
+            <wp:effectExtent l="0" t="0" r="0" b="0"/>
+            <wp:docPr id="16" name="Рисунок 16" descr="http://pastexen.com/i/Tl08EYxjrY.png"/>
+            <wp:cNvGraphicFramePr>
+              <a:graphicFrameLocks xmlns:a="http://schemas.openxmlformats.org/drawingml/2006/main" noChangeAspect="1"/>
+            </wp:cNvGraphicFramePr>
+            <a:graphic xmlns:a="http://schemas.openxmlformats.org/drawingml/2006/main">
+              <a:graphicData uri="http://schemas.openxmlformats.org/drawingml/2006/picture">
+                <pic:pic xmlns:pic="http://schemas.openxmlformats.org/drawingml/2006/picture">
+                  <pic:nvPicPr>
+                    <pic:cNvPr id="0" name="Picture 30" descr="http://pastexen.com/i/Tl08EYxjrY.png"/>
+                    <pic:cNvPicPr>
+                      <a:picLocks noChangeAspect="1" noChangeArrowheads="1"/>
+                    </pic:cNvPicPr>
+                  </pic:nvPicPr>
+                  <pic:blipFill>
+                    <a:blip r:embed="rId19">
+                      <a:extLst>
+                        <a:ext uri="{28A0092B-C50C-407E-A947-70E740481C1C}">
+                          <a14:useLocalDpi xmlns:a14="http://schemas.microsoft.com/office/drawing/2010/main" val="0"/>
+                        </a:ext>
+                      </a:extLst>
+                    </a:blip>
+                    <a:srcRect/>
+                    <a:stretch>
+                      <a:fillRect/>
+                    </a:stretch>
+                  </pic:blipFill>
+                  <pic:spPr bwMode="auto">
+                    <a:xfrm>
+                      <a:off x="0" y="0"/>
+                      <a:ext cx="2855249" cy="3015296"/>
+                    </a:xfrm>
+                    <a:prstGeom prst="rect">
+                      <a:avLst/>
+                    </a:prstGeom>
+                    <a:noFill/>
+                    <a:ln>
+                      <a:noFill/>
+                    </a:ln>
+                  </pic:spPr>
+                </pic:pic>
+              </a:graphicData>
+            </a:graphic>
+          </wp:inline>
+        </w:drawing>
+      </w:r>
+      <w:r>
+        <w:rPr>
+          <w:noProof/>
+          <w:lang w:val="ru-RU" w:eastAsia="ru-RU"/>
+        </w:rPr>
+        <w:drawing>
+          <wp:inline distT="0" distB="0" distL="0" distR="0">
+            <wp:extent cx="2819400" cy="2983026"/>
+            <wp:effectExtent l="0" t="0" r="0" b="8255"/>
+            <wp:docPr id="17" name="Рисунок 17" descr="http://pastexen.com/i/iUTBpWFydz.png"/>
+            <wp:cNvGraphicFramePr>
+              <a:graphicFrameLocks xmlns:a="http://schemas.openxmlformats.org/drawingml/2006/main" noChangeAspect="1"/>
+            </wp:cNvGraphicFramePr>
+            <a:graphic xmlns:a="http://schemas.openxmlformats.org/drawingml/2006/main">
+              <a:graphicData uri="http://schemas.openxmlformats.org/drawingml/2006/picture">
+                <pic:pic xmlns:pic="http://schemas.openxmlformats.org/drawingml/2006/picture">
+                  <pic:nvPicPr>
+                    <pic:cNvPr id="0" name="Picture 32" descr="http://pastexen.com/i/iUTBpWFydz.png"/>
+                    <pic:cNvPicPr>
+                      <a:picLocks noChangeAspect="1" noChangeArrowheads="1"/>
+                    </pic:cNvPicPr>
+                  </pic:nvPicPr>
+                  <pic:blipFill>
+                    <a:blip r:embed="rId20">
+                      <a:extLst>
+                        <a:ext uri="{28A0092B-C50C-407E-A947-70E740481C1C}">
+                          <a14:useLocalDpi xmlns:a14="http://schemas.microsoft.com/office/drawing/2010/main" val="0"/>
+                        </a:ext>
+                      </a:extLst>
+                    </a:blip>
+                    <a:srcRect/>
+                    <a:stretch>
+                      <a:fillRect/>
+                    </a:stretch>
+                  </pic:blipFill>
+                  <pic:spPr bwMode="auto">
+                    <a:xfrm>
+                      <a:off x="0" y="0"/>
+                      <a:ext cx="2829056" cy="2993242"/>
+                    </a:xfrm>
+                    <a:prstGeom prst="rect">
+                      <a:avLst/>
+                    </a:prstGeom>
+                    <a:noFill/>
+                    <a:ln>
+                      <a:noFill/>
+                    </a:ln>
+                  </pic:spPr>
+                </pic:pic>
+              </a:graphicData>
+            </a:graphic>
+          </wp:inline>
+        </w:drawing>
+      </w:r>
+    </w:p>
+    <w:p>
+      <w:pPr>
+        <w:pStyle w:val="NormalWeb1"/>
+        <w:suppressAutoHyphens w:val="0"/>
+        <w:ind w:firstLine="0"/>
+        <w:jc w:val="center"/>
+        <w:rPr>
+          <w:rFonts w:cs="Times New Roman"/>
+          <w:szCs w:val="28"/>
+        </w:rPr>
+      </w:pPr>
+      <w:r>
+        <w:rPr>
+          <w:rFonts w:cs="Times New Roman"/>
+          <w:szCs w:val="28"/>
+          <w:lang w:val="ru-RU"/>
+        </w:rPr>
+        <w:t xml:space="preserve">Рисунок 7 – Выполнение инструкций </w:t>
+      </w:r>
+      <w:proofErr w:type="spellStart"/>
+      <w:r>
+        <w:rPr>
+          <w:rFonts w:cs="Times New Roman"/>
+          <w:i/>
+          <w:szCs w:val="28"/>
+        </w:rPr>
+        <w:t>dec</w:t>
+      </w:r>
+      <w:proofErr w:type="spellEnd"/>
+      <w:r>
+        <w:rPr>
+          <w:rFonts w:cs="Times New Roman"/>
+          <w:szCs w:val="28"/>
+          <w:lang w:val="ru-RU"/>
+        </w:rPr>
+        <w:t xml:space="preserve"> </w:t>
+      </w:r>
+      <w:r>
+        <w:rPr>
+          <w:rFonts w:cs="Times New Roman"/>
+          <w:szCs w:val="28"/>
+          <w:lang w:val="ru-RU"/>
+        </w:rPr>
+        <w:t xml:space="preserve">и </w:t>
+      </w:r>
+      <w:proofErr w:type="spellStart"/>
+      <w:r>
+        <w:rPr>
+          <w:rFonts w:cs="Times New Roman"/>
+          <w:i/>
+          <w:szCs w:val="28"/>
+        </w:rPr>
+        <w:t>brne</w:t>
+      </w:r>
+      <w:proofErr w:type="spellEnd"/>
+    </w:p>
+    <w:p>
+      <w:pPr>
+        <w:pStyle w:val="NormalWeb1"/>
+        <w:suppressAutoHyphens w:val="0"/>
+        <w:ind w:firstLine="0"/>
+        <w:jc w:val="center"/>
+        <w:rPr>
+          <w:rFonts w:cs="Times New Roman"/>
+          <w:szCs w:val="28"/>
+          <w:lang w:val="ru-RU"/>
+        </w:rPr>
+      </w:pPr>
+    </w:p>
+    <w:p>
+      <w:pPr>
+        <w:pStyle w:val="NormalWeb1"/>
+        <w:suppressAutoHyphens w:val="0"/>
+        <w:ind w:firstLine="720"/>
+        <w:rPr>
+          <w:rFonts w:cs="Times New Roman"/>
+          <w:szCs w:val="28"/>
+          <w:lang w:val="ru-RU"/>
+        </w:rPr>
+      </w:pPr>
+      <w:r>
+        <w:rPr>
+          <w:rFonts w:cs="Times New Roman"/>
+          <w:szCs w:val="28"/>
+          <w:lang w:val="ru-RU"/>
+        </w:rPr>
+        <w:t xml:space="preserve">Программа выполняется за 64 цикла процессора. В результате регистры </w:t>
+      </w:r>
+      <w:r>
+        <w:rPr>
+          <w:rFonts w:cs="Times New Roman"/>
+          <w:i/>
+          <w:szCs w:val="28"/>
+        </w:rPr>
+        <w:t>r</w:t>
+      </w:r>
+      <w:r>
+        <w:rPr>
+          <w:rFonts w:cs="Times New Roman"/>
+          <w:i/>
+          <w:szCs w:val="28"/>
+          <w:lang w:val="ru-RU"/>
+        </w:rPr>
+        <w:t>18</w:t>
+      </w:r>
+      <w:r>
+        <w:rPr>
+          <w:rFonts w:cs="Times New Roman"/>
+          <w:szCs w:val="28"/>
+          <w:lang w:val="ru-RU"/>
+        </w:rPr>
+        <w:t xml:space="preserve"> </w:t>
+      </w:r>
+      <w:r>
+        <w:rPr>
+          <w:rFonts w:cs="Times New Roman"/>
+          <w:szCs w:val="28"/>
+          <w:lang w:val="ru-RU"/>
+        </w:rPr>
+        <w:t xml:space="preserve">и </w:t>
+      </w:r>
+      <w:r>
+        <w:rPr>
+          <w:rFonts w:cs="Times New Roman"/>
+          <w:i/>
+          <w:szCs w:val="28"/>
+        </w:rPr>
+        <w:t>r</w:t>
+      </w:r>
+      <w:r>
+        <w:rPr>
+          <w:rFonts w:cs="Times New Roman"/>
+          <w:i/>
+          <w:szCs w:val="28"/>
+          <w:lang w:val="ru-RU"/>
+        </w:rPr>
+        <w:t>19</w:t>
+      </w:r>
+      <w:r>
+        <w:rPr>
+          <w:rFonts w:cs="Times New Roman"/>
+          <w:szCs w:val="28"/>
+          <w:lang w:val="ru-RU"/>
+        </w:rPr>
+        <w:t xml:space="preserve"> </w:t>
+      </w:r>
+      <w:r>
+        <w:rPr>
+          <w:rFonts w:cs="Times New Roman"/>
+          <w:szCs w:val="28"/>
+          <w:lang w:val="ru-RU"/>
+        </w:rPr>
+        <w:t xml:space="preserve">соответственно равны </w:t>
+      </w:r>
+      <w:r>
+        <w:rPr>
+          <w:rFonts w:cs="Times New Roman"/>
+          <w:i/>
+          <w:szCs w:val="28"/>
+          <w:lang w:val="ru-RU"/>
+        </w:rPr>
+        <w:t>0</w:t>
+      </w:r>
+      <w:r>
+        <w:rPr>
+          <w:rFonts w:cs="Times New Roman"/>
+          <w:i/>
+          <w:szCs w:val="28"/>
+        </w:rPr>
+        <w:t>x</w:t>
+      </w:r>
+      <w:r>
+        <w:rPr>
+          <w:rFonts w:cs="Times New Roman"/>
+          <w:i/>
+          <w:szCs w:val="28"/>
+          <w:lang w:val="ru-RU"/>
+        </w:rPr>
+        <w:t>14</w:t>
+      </w:r>
+      <w:r>
+        <w:rPr>
+          <w:rFonts w:cs="Times New Roman"/>
+          <w:szCs w:val="28"/>
+          <w:lang w:val="ru-RU"/>
+        </w:rPr>
+        <w:t xml:space="preserve"> </w:t>
+      </w:r>
+      <w:r>
+        <w:rPr>
+          <w:rFonts w:cs="Times New Roman"/>
+          <w:szCs w:val="28"/>
+          <w:lang w:val="ru-RU"/>
+        </w:rPr>
+        <w:t xml:space="preserve">и </w:t>
+      </w:r>
+      <w:r>
+        <w:rPr>
+          <w:rFonts w:cs="Times New Roman"/>
+          <w:i/>
+          <w:szCs w:val="28"/>
+          <w:lang w:val="ru-RU"/>
+        </w:rPr>
+        <w:t>0</w:t>
+      </w:r>
+      <w:r>
+        <w:rPr>
+          <w:rFonts w:cs="Times New Roman"/>
+          <w:i/>
+          <w:szCs w:val="28"/>
+        </w:rPr>
+        <w:t>x</w:t>
+      </w:r>
+      <w:r>
+        <w:rPr>
+          <w:rFonts w:cs="Times New Roman"/>
+          <w:i/>
+          <w:szCs w:val="28"/>
+          <w:lang w:val="ru-RU"/>
+        </w:rPr>
+        <w:t>05</w:t>
+      </w:r>
+      <w:r>
+        <w:rPr>
+          <w:rFonts w:cs="Times New Roman"/>
+          <w:szCs w:val="28"/>
+          <w:lang w:val="ru-RU"/>
+        </w:rPr>
+        <w:t xml:space="preserve">, а регистры </w:t>
+      </w:r>
+      <w:r>
+        <w:rPr>
+          <w:rFonts w:cs="Times New Roman"/>
+          <w:i/>
+          <w:szCs w:val="28"/>
+        </w:rPr>
+        <w:t>r</w:t>
+      </w:r>
+      <w:r>
+        <w:rPr>
+          <w:rFonts w:cs="Times New Roman"/>
+          <w:i/>
+          <w:szCs w:val="28"/>
+          <w:lang w:val="ru-RU"/>
+        </w:rPr>
+        <w:t>20</w:t>
+      </w:r>
+      <w:r>
+        <w:rPr>
+          <w:rFonts w:cs="Times New Roman"/>
+          <w:szCs w:val="28"/>
+          <w:lang w:val="ru-RU"/>
+        </w:rPr>
+        <w:t xml:space="preserve"> </w:t>
+      </w:r>
+      <w:r>
+        <w:rPr>
+          <w:rFonts w:cs="Times New Roman"/>
+          <w:szCs w:val="28"/>
+          <w:lang w:val="ru-RU"/>
+        </w:rPr>
+        <w:t xml:space="preserve">и </w:t>
+      </w:r>
+      <w:r>
+        <w:rPr>
+          <w:rFonts w:cs="Times New Roman"/>
+          <w:i/>
+          <w:szCs w:val="28"/>
+        </w:rPr>
+        <w:t>r</w:t>
+      </w:r>
+      <w:r>
+        <w:rPr>
+          <w:rFonts w:cs="Times New Roman"/>
+          <w:i/>
+          <w:szCs w:val="28"/>
+          <w:lang w:val="ru-RU"/>
+        </w:rPr>
+        <w:t>21</w:t>
+      </w:r>
+      <w:r>
+        <w:rPr>
+          <w:rFonts w:cs="Times New Roman"/>
+          <w:szCs w:val="28"/>
+          <w:lang w:val="ru-RU"/>
+        </w:rPr>
+        <w:t xml:space="preserve"> </w:t>
+      </w:r>
+      <w:r>
+        <w:rPr>
+          <w:rFonts w:cs="Times New Roman"/>
+          <w:szCs w:val="28"/>
+          <w:lang w:val="ru-RU"/>
+        </w:rPr>
+        <w:t xml:space="preserve">равны </w:t>
+      </w:r>
+      <w:r>
+        <w:rPr>
+          <w:rFonts w:cs="Times New Roman"/>
+          <w:i/>
+          <w:szCs w:val="28"/>
+          <w:lang w:val="ru-RU"/>
+        </w:rPr>
+        <w:t>0</w:t>
+      </w:r>
+      <w:r>
+        <w:rPr>
+          <w:rFonts w:cs="Times New Roman"/>
+          <w:i/>
+          <w:szCs w:val="28"/>
+        </w:rPr>
+        <w:t>x</w:t>
+      </w:r>
+      <w:r>
+        <w:rPr>
+          <w:rFonts w:cs="Times New Roman"/>
+          <w:i/>
+          <w:szCs w:val="28"/>
+          <w:lang w:val="ru-RU"/>
+        </w:rPr>
+        <w:t>12</w:t>
+      </w:r>
+      <w:r>
+        <w:rPr>
+          <w:rFonts w:cs="Times New Roman"/>
+          <w:szCs w:val="28"/>
+          <w:lang w:val="ru-RU"/>
+        </w:rPr>
+        <w:t xml:space="preserve"> и </w:t>
+      </w:r>
+      <w:r>
+        <w:rPr>
+          <w:rFonts w:cs="Times New Roman"/>
+          <w:i/>
+          <w:szCs w:val="28"/>
+          <w:lang w:val="ru-RU"/>
+        </w:rPr>
+        <w:t>0</w:t>
+      </w:r>
+      <w:r>
+        <w:rPr>
+          <w:rFonts w:cs="Times New Roman"/>
+          <w:i/>
+          <w:szCs w:val="28"/>
+        </w:rPr>
+        <w:t>x</w:t>
+      </w:r>
+      <w:r>
+        <w:rPr>
+          <w:rFonts w:cs="Times New Roman"/>
+          <w:i/>
+          <w:szCs w:val="28"/>
+          <w:lang w:val="ru-RU"/>
+        </w:rPr>
+        <w:t>14</w:t>
+      </w:r>
+      <w:r>
+        <w:rPr>
+          <w:rFonts w:cs="Times New Roman"/>
+          <w:szCs w:val="28"/>
+          <w:lang w:val="ru-RU"/>
+        </w:rPr>
+        <w:t>.</w:t>
+      </w:r>
+      <w:r>
+        <w:rPr>
+          <w:rFonts w:cs="Times New Roman"/>
+          <w:szCs w:val="28"/>
+          <w:lang w:val="ru-RU"/>
+        </w:rPr>
+        <w:t xml:space="preserve"> </w:t>
+      </w:r>
+      <w:r>
+        <w:rPr>
+          <w:rFonts w:cs="Times New Roman"/>
+          <w:szCs w:val="28"/>
+          <w:lang w:val="ru-RU"/>
+        </w:rPr>
+        <w:t xml:space="preserve">В стеке по адресу </w:t>
+      </w:r>
+      <w:r>
+        <w:rPr>
+          <w:rFonts w:cs="Times New Roman"/>
+          <w:i/>
+          <w:szCs w:val="28"/>
+          <w:lang w:val="ru-RU"/>
+        </w:rPr>
+        <w:t>0</w:t>
+      </w:r>
+      <w:r>
+        <w:rPr>
+          <w:rFonts w:cs="Times New Roman"/>
+          <w:i/>
+          <w:szCs w:val="28"/>
+        </w:rPr>
+        <w:t>x</w:t>
+      </w:r>
+      <w:r>
+        <w:rPr>
+          <w:rFonts w:cs="Times New Roman"/>
+          <w:i/>
+          <w:szCs w:val="28"/>
+          <w:lang w:val="ru-RU"/>
+        </w:rPr>
+        <w:t>80</w:t>
+      </w:r>
+      <w:r>
+        <w:rPr>
+          <w:rFonts w:cs="Times New Roman"/>
+          <w:szCs w:val="28"/>
+          <w:lang w:val="ru-RU"/>
+        </w:rPr>
+        <w:t xml:space="preserve"> </w:t>
+      </w:r>
+      <w:r>
+        <w:rPr>
+          <w:rFonts w:cs="Times New Roman"/>
+          <w:szCs w:val="28"/>
+          <w:lang w:val="ru-RU"/>
+        </w:rPr>
+        <w:t xml:space="preserve">хранится значение </w:t>
+      </w:r>
+      <w:r>
+        <w:rPr>
+          <w:rFonts w:cs="Times New Roman"/>
+          <w:i/>
+          <w:szCs w:val="28"/>
+          <w:lang w:val="ru-RU"/>
+        </w:rPr>
+        <w:t>0</w:t>
+      </w:r>
+      <w:r>
+        <w:rPr>
+          <w:rFonts w:cs="Times New Roman"/>
+          <w:i/>
+          <w:szCs w:val="28"/>
+        </w:rPr>
+        <w:t>x</w:t>
+      </w:r>
+      <w:r>
+        <w:rPr>
+          <w:rFonts w:cs="Times New Roman"/>
+          <w:i/>
+          <w:szCs w:val="28"/>
+          <w:lang w:val="ru-RU"/>
+        </w:rPr>
+        <w:t>14</w:t>
+      </w:r>
+      <w:r>
+        <w:rPr>
+          <w:rFonts w:cs="Times New Roman"/>
+          <w:szCs w:val="28"/>
+          <w:lang w:val="ru-RU"/>
+        </w:rPr>
+        <w:t xml:space="preserve">, а флаг нуля установлен в 1. Результат выполнения представлен на рисунке </w:t>
+      </w:r>
+      <w:r>
+        <w:rPr>
+          <w:rFonts w:cs="Times New Roman"/>
+          <w:szCs w:val="28"/>
+          <w:lang w:val="ru-RU"/>
+        </w:rPr>
+        <w:t>8</w:t>
+      </w:r>
+      <w:r>
+        <w:rPr>
+          <w:rFonts w:cs="Times New Roman"/>
+          <w:szCs w:val="28"/>
+          <w:lang w:val="ru-RU"/>
+        </w:rPr>
+        <w:t>.</w:t>
+      </w:r>
+    </w:p>
+    <w:p>
+      <w:pPr>
+        <w:pStyle w:val="NormalWeb1"/>
+        <w:suppressAutoHyphens w:val="0"/>
+        <w:ind w:firstLine="0"/>
+        <w:jc w:val="center"/>
+        <w:rPr>
+          <w:rFonts w:cs="Times New Roman"/>
+          <w:szCs w:val="28"/>
+          <w:lang w:val="ru-RU"/>
+        </w:rPr>
+      </w:pPr>
+      <w:r>
+        <w:rPr>
+          <w:noProof/>
+          <w:lang w:val="ru-RU" w:eastAsia="ru-RU"/>
+        </w:rPr>
+        <w:lastRenderedPageBreak/>
         <w:drawing>
           <wp:inline distT="0" distB="0" distL="0" distR="0">
             <wp:extent cx="5940425" cy="4965234"/>
@@ -4916,7 +6101,7 @@
                     </pic:cNvPicPr>
                   </pic:nvPicPr>
                   <pic:blipFill>
-                    <a:blip r:embed="rId7">
+                    <a:blip r:embed="rId21">
                       <a:extLst>
                         <a:ext uri="{28A0092B-C50C-407E-A947-70E740481C1C}">
                           <a14:useLocalDpi xmlns:a14="http://schemas.microsoft.com/office/drawing/2010/main" val="0"/>
@@ -4966,8 +6151,36 @@
           <w:szCs w:val="28"/>
           <w:lang w:val="ru-RU"/>
         </w:rPr>
-        <w:t>Рисунок 1 – результат выполнения программы</w:t>
-      </w:r>
+        <w:t xml:space="preserve">Рисунок </w:t>
+      </w:r>
+      <w:r>
+        <w:rPr>
+          <w:rFonts w:cs="Times New Roman"/>
+          <w:szCs w:val="28"/>
+          <w:lang w:val="ru-RU"/>
+        </w:rPr>
+        <w:t>8</w:t>
+      </w:r>
+      <w:r>
+        <w:rPr>
+          <w:rFonts w:cs="Times New Roman"/>
+          <w:szCs w:val="28"/>
+          <w:lang w:val="ru-RU"/>
+        </w:rPr>
+        <w:t xml:space="preserve"> – результат выполнения программы</w:t>
+      </w:r>
+    </w:p>
+    <w:p>
+      <w:pPr>
+        <w:pStyle w:val="NormalWeb1"/>
+        <w:suppressAutoHyphens w:val="0"/>
+        <w:ind w:firstLine="0"/>
+        <w:rPr>
+          <w:rFonts w:cs="Times New Roman"/>
+          <w:szCs w:val="28"/>
+          <w:lang w:val="ru-RU"/>
+        </w:rPr>
+      </w:pPr>
     </w:p>
     <w:p>
       <w:pPr>
@@ -4985,7 +6198,6 @@
           <w:sz w:val="28"/>
           <w:szCs w:val="28"/>
         </w:rPr>
-        <w:lastRenderedPageBreak/>
         <w:t>ВЫВОДЫ</w:t>
       </w:r>
     </w:p>
@@ -5028,7 +6240,7 @@
     </w:p>
     <w:p/>
     <w:sectPr>
-      <w:headerReference w:type="default" r:id="rId8"/>
+      <w:headerReference w:type="default" r:id="rId22"/>
       <w:pgSz w:w="11906" w:h="16838"/>
       <w:pgMar w:top="1134" w:right="850" w:bottom="1134" w:left="1701" w:header="708" w:footer="708" w:gutter="0"/>
       <w:pgNumType w:start="1"/>
@@ -5119,7 +6331,7 @@
           <w:rPr>
             <w:noProof/>
           </w:rPr>
-          <w:t>3</w:t>
+          <w:t>7</w:t>
         </w:r>
         <w:r>
           <w:fldChar w:fldCharType="end"/>

</xml_diff>